<commit_message>
Muzix App backend root File
</commit_message>
<xml_diff>
--- a/architechture.docx
+++ b/architechture.docx
@@ -3,6 +3,238 @@
 <w:document xmlns:wpc="http://schemas.microsoft.com/office/word/2010/wordprocessingCanvas" xmlns:cx="http://schemas.microsoft.com/office/drawing/2014/chartex" xmlns:cx1="http://schemas.microsoft.com/office/drawing/2015/9/8/chartex" xmlns:cx2="http://schemas.microsoft.com/office/drawing/2015/10/21/chartex" xmlns:cx3="http://schemas.microsoft.com/office/drawing/2016/5/9/chartex" xmlns:cx4="http://schemas.microsoft.com/office/drawing/2016/5/10/chartex" xmlns:cx5="http://schemas.microsoft.com/office/drawing/2016/5/11/chartex" xmlns:cx6="http://schemas.microsoft.com/office/drawing/2016/5/12/chartex" xmlns:cx7="http://schemas.microsoft.com/office/drawing/2016/5/13/chartex" xmlns:cx8="http://schemas.microsoft.com/office/drawing/2016/5/14/chartex" xmlns:mc="http://schemas.openxmlformats.org/markup-compatibility/2006" xmlns:aink="http://schemas.microsoft.com/office/drawing/2016/ink" xmlns:am3d="http://schemas.microsoft.com/office/drawing/2017/model3d" xmlns:o="urn:schemas-microsoft-com:office:office" xmlns:r="http://schemas.openxmlformats.org/officeDocument/2006/relationships" xmlns:m="http://schemas.openxmlformats.org/officeDocument/2006/math" xmlns:v="urn:schemas-microsoft-com:vml" xmlns:wp14="http://schemas.microsoft.com/office/word/2010/wordprocessingDrawing" xmlns:wp="http://schemas.openxmlformats.org/drawingml/2006/wordprocessingDrawing" xmlns:w10="urn:schemas-microsoft-com:office:word" xmlns:w="http://schemas.openxmlformats.org/wordprocessingml/2006/main" xmlns:w14="http://schemas.microsoft.com/office/word/2010/wordml" xmlns:w15="http://schemas.microsoft.com/office/word/2012/wordml" xmlns:w16cex="http://schemas.microsoft.com/office/word/2018/wordml/cex" xmlns:w16cid="http://schemas.microsoft.com/office/word/2016/wordml/cid" xmlns:w16="http://schemas.microsoft.com/office/word/2018/wordml" xmlns:w16sdtdh="http://schemas.microsoft.com/office/word/2020/wordml/sdtdatahash" xmlns:w16se="http://schemas.microsoft.com/office/word/2015/wordml/symex" xmlns:wpg="http://schemas.microsoft.com/office/word/2010/wordprocessingGroup" xmlns:wpi="http://schemas.microsoft.com/office/word/2010/wordprocessingInk" xmlns:wne="http://schemas.microsoft.com/office/word/2006/wordml" xmlns:wps="http://schemas.microsoft.com/office/word/2010/wordprocessingShape" mc:Ignorable="w14 w15 w16se w16cid w16 w16cex w16sdtdh wp14">
   <w:body>
     <w:p>
+      <w:r>
+        <w:rPr>
+          <w:rFonts w:ascii="Times New Roman" w:hAnsi="Times New Roman" w:cs="Times New Roman"/>
+          <w:noProof/>
+          <w:sz w:val="28"/>
+          <w:szCs w:val="28"/>
+        </w:rPr>
+        <mc:AlternateContent>
+          <mc:Choice Requires="wps">
+            <w:drawing>
+              <wp:anchor distT="0" distB="0" distL="114300" distR="114300" simplePos="0" relativeHeight="253125120" behindDoc="0" locked="0" layoutInCell="1" allowOverlap="1" wp14:anchorId="5142F113" wp14:editId="21D50E11">
+                <wp:simplePos x="0" y="0"/>
+                <wp:positionH relativeFrom="column">
+                  <wp:posOffset>4965700</wp:posOffset>
+                </wp:positionH>
+                <wp:positionV relativeFrom="paragraph">
+                  <wp:posOffset>4394199</wp:posOffset>
+                </wp:positionV>
+                <wp:extent cx="1263650" cy="45719"/>
+                <wp:effectExtent l="0" t="152400" r="0" b="126365"/>
+                <wp:wrapNone/>
+                <wp:docPr id="71" name="Straight Arrow Connector 71"/>
+                <wp:cNvGraphicFramePr/>
+                <a:graphic xmlns:a="http://schemas.openxmlformats.org/drawingml/2006/main">
+                  <a:graphicData uri="http://schemas.microsoft.com/office/word/2010/wordprocessingShape">
+                    <wps:wsp>
+                      <wps:cNvCnPr/>
+                      <wps:spPr>
+                        <a:xfrm flipV="1">
+                          <a:off x="0" y="0"/>
+                          <a:ext cx="1263650" cy="45719"/>
+                        </a:xfrm>
+                        <a:prstGeom prst="straightConnector1">
+                          <a:avLst/>
+                        </a:prstGeom>
+                        <a:ln w="76200">
+                          <a:solidFill>
+                            <a:srgbClr val="FFC000"/>
+                          </a:solidFill>
+                          <a:tailEnd type="triangle"/>
+                        </a:ln>
+                      </wps:spPr>
+                      <wps:style>
+                        <a:lnRef idx="1">
+                          <a:schemeClr val="accent1"/>
+                        </a:lnRef>
+                        <a:fillRef idx="0">
+                          <a:schemeClr val="accent1"/>
+                        </a:fillRef>
+                        <a:effectRef idx="0">
+                          <a:schemeClr val="accent1"/>
+                        </a:effectRef>
+                        <a:fontRef idx="minor">
+                          <a:schemeClr val="tx1"/>
+                        </a:fontRef>
+                      </wps:style>
+                      <wps:bodyPr/>
+                    </wps:wsp>
+                  </a:graphicData>
+                </a:graphic>
+                <wp14:sizeRelH relativeFrom="margin">
+                  <wp14:pctWidth>0</wp14:pctWidth>
+                </wp14:sizeRelH>
+                <wp14:sizeRelV relativeFrom="margin">
+                  <wp14:pctHeight>0</wp14:pctHeight>
+                </wp14:sizeRelV>
+              </wp:anchor>
+            </w:drawing>
+          </mc:Choice>
+          <mc:Fallback>
+            <w:pict>
+              <v:shapetype w14:anchorId="5385DC23" id="_x0000_t32" coordsize="21600,21600" o:spt="32" o:oned="t" path="m,l21600,21600e" filled="f">
+                <v:path arrowok="t" fillok="f" o:connecttype="none"/>
+                <o:lock v:ext="edit" shapetype="t"/>
+              </v:shapetype>
+              <v:shape id="Straight Arrow Connector 71" o:spid="_x0000_s1026" type="#_x0000_t32" style="position:absolute;margin-left:391pt;margin-top:346pt;width:99.5pt;height:3.6pt;flip:y;z-index:253125120;visibility:visible;mso-wrap-style:square;mso-width-percent:0;mso-height-percent:0;mso-wrap-distance-left:9pt;mso-wrap-distance-top:0;mso-wrap-distance-right:9pt;mso-wrap-distance-bottom:0;mso-position-horizontal:absolute;mso-position-horizontal-relative:text;mso-position-vertical:absolute;mso-position-vertical-relative:text;mso-width-percent:0;mso-height-percent:0;mso-width-relative:margin;mso-height-relative:margin" o:gfxdata="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" strokecolor="#ffc000" strokeweight="6pt">
+                <v:stroke endarrow="block"/>
+              </v:shape>
+            </w:pict>
+          </mc:Fallback>
+        </mc:AlternateContent>
+      </w:r>
+      <w:r>
+        <w:rPr>
+          <w:rFonts w:ascii="Times New Roman" w:hAnsi="Times New Roman" w:cs="Times New Roman"/>
+          <w:noProof/>
+          <w:sz w:val="28"/>
+          <w:szCs w:val="28"/>
+        </w:rPr>
+        <mc:AlternateContent>
+          <mc:Choice Requires="wps">
+            <w:drawing>
+              <wp:anchor distT="0" distB="0" distL="114300" distR="114300" simplePos="0" relativeHeight="252983808" behindDoc="0" locked="0" layoutInCell="1" allowOverlap="1" wp14:anchorId="32830701" wp14:editId="14307EEB">
+                <wp:simplePos x="0" y="0"/>
+                <wp:positionH relativeFrom="column">
+                  <wp:posOffset>4387850</wp:posOffset>
+                </wp:positionH>
+                <wp:positionV relativeFrom="paragraph">
+                  <wp:posOffset>2889250</wp:posOffset>
+                </wp:positionV>
+                <wp:extent cx="69850" cy="1149350"/>
+                <wp:effectExtent l="38100" t="38100" r="44450" b="12700"/>
+                <wp:wrapNone/>
+                <wp:docPr id="69" name="Straight Connector 69"/>
+                <wp:cNvGraphicFramePr/>
+                <a:graphic xmlns:a="http://schemas.openxmlformats.org/drawingml/2006/main">
+                  <a:graphicData uri="http://schemas.microsoft.com/office/word/2010/wordprocessingShape">
+                    <wps:wsp>
+                      <wps:cNvCnPr/>
+                      <wps:spPr>
+                        <a:xfrm flipH="1" flipV="1">
+                          <a:off x="0" y="0"/>
+                          <a:ext cx="69850" cy="1149350"/>
+                        </a:xfrm>
+                        <a:prstGeom prst="line">
+                          <a:avLst/>
+                        </a:prstGeom>
+                        <a:ln w="76200">
+                          <a:solidFill>
+                            <a:srgbClr val="FFC000"/>
+                          </a:solidFill>
+                        </a:ln>
+                      </wps:spPr>
+                      <wps:style>
+                        <a:lnRef idx="1">
+                          <a:schemeClr val="accent1"/>
+                        </a:lnRef>
+                        <a:fillRef idx="0">
+                          <a:schemeClr val="accent1"/>
+                        </a:fillRef>
+                        <a:effectRef idx="0">
+                          <a:schemeClr val="accent1"/>
+                        </a:effectRef>
+                        <a:fontRef idx="minor">
+                          <a:schemeClr val="tx1"/>
+                        </a:fontRef>
+                      </wps:style>
+                      <wps:bodyPr/>
+                    </wps:wsp>
+                  </a:graphicData>
+                </a:graphic>
+                <wp14:sizeRelH relativeFrom="margin">
+                  <wp14:pctWidth>0</wp14:pctWidth>
+                </wp14:sizeRelH>
+                <wp14:sizeRelV relativeFrom="margin">
+                  <wp14:pctHeight>0</wp14:pctHeight>
+                </wp14:sizeRelV>
+              </wp:anchor>
+            </w:drawing>
+          </mc:Choice>
+          <mc:Fallback>
+            <w:pict>
+              <v:line w14:anchorId="2A682FD3" id="Straight Connector 69" o:spid="_x0000_s1026" style="position:absolute;flip:x y;z-index:252983808;visibility:visible;mso-wrap-style:square;mso-width-percent:0;mso-height-percent:0;mso-wrap-distance-left:9pt;mso-wrap-distance-top:0;mso-wrap-distance-right:9pt;mso-wrap-distance-bottom:0;mso-position-horizontal:absolute;mso-position-horizontal-relative:text;mso-position-vertical:absolute;mso-position-vertical-relative:text;mso-width-percent:0;mso-height-percent:0;mso-width-relative:margin;mso-height-relative:margin" from="345.5pt,227.5pt" to="351pt,318pt" o:gfxdata="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" strokecolor="#ffc000" strokeweight="6pt"/>
+            </w:pict>
+          </mc:Fallback>
+        </mc:AlternateContent>
+      </w:r>
+      <w:r>
+        <w:rPr>
+          <w:noProof/>
+        </w:rPr>
+        <mc:AlternateContent>
+          <mc:Choice Requires="wps">
+            <w:drawing>
+              <wp:anchor distT="0" distB="0" distL="114300" distR="114300" simplePos="0" relativeHeight="251975168" behindDoc="0" locked="0" layoutInCell="1" allowOverlap="1" wp14:anchorId="0C082E28" wp14:editId="15C31965">
+                <wp:simplePos x="0" y="0"/>
+                <wp:positionH relativeFrom="column">
+                  <wp:posOffset>7512049</wp:posOffset>
+                </wp:positionH>
+                <wp:positionV relativeFrom="paragraph">
+                  <wp:posOffset>2729865</wp:posOffset>
+                </wp:positionV>
+                <wp:extent cx="701675" cy="45719"/>
+                <wp:effectExtent l="0" t="133350" r="0" b="126365"/>
+                <wp:wrapNone/>
+                <wp:docPr id="36" name="Straight Arrow Connector 36"/>
+                <wp:cNvGraphicFramePr/>
+                <a:graphic xmlns:a="http://schemas.openxmlformats.org/drawingml/2006/main">
+                  <a:graphicData uri="http://schemas.microsoft.com/office/word/2010/wordprocessingShape">
+                    <wps:wsp>
+                      <wps:cNvCnPr/>
+                      <wps:spPr>
+                        <a:xfrm flipH="1" flipV="1">
+                          <a:off x="0" y="0"/>
+                          <a:ext cx="701675" cy="45719"/>
+                        </a:xfrm>
+                        <a:prstGeom prst="straightConnector1">
+                          <a:avLst/>
+                        </a:prstGeom>
+                        <a:ln w="76200">
+                          <a:solidFill>
+                            <a:schemeClr val="accent6"/>
+                          </a:solidFill>
+                          <a:tailEnd type="triangle"/>
+                        </a:ln>
+                      </wps:spPr>
+                      <wps:style>
+                        <a:lnRef idx="1">
+                          <a:schemeClr val="accent1"/>
+                        </a:lnRef>
+                        <a:fillRef idx="0">
+                          <a:schemeClr val="accent1"/>
+                        </a:fillRef>
+                        <a:effectRef idx="0">
+                          <a:schemeClr val="accent1"/>
+                        </a:effectRef>
+                        <a:fontRef idx="minor">
+                          <a:schemeClr val="tx1"/>
+                        </a:fontRef>
+                      </wps:style>
+                      <wps:bodyPr/>
+                    </wps:wsp>
+                  </a:graphicData>
+                </a:graphic>
+                <wp14:sizeRelH relativeFrom="margin">
+                  <wp14:pctWidth>0</wp14:pctWidth>
+                </wp14:sizeRelH>
+                <wp14:sizeRelV relativeFrom="margin">
+                  <wp14:pctHeight>0</wp14:pctHeight>
+                </wp14:sizeRelV>
+              </wp:anchor>
+            </w:drawing>
+          </mc:Choice>
+          <mc:Fallback>
+            <w:pict>
+              <v:shape w14:anchorId="7578A627" id="Straight Arrow Connector 36" o:spid="_x0000_s1026" type="#_x0000_t32" style="position:absolute;margin-left:591.5pt;margin-top:214.95pt;width:55.25pt;height:3.6pt;flip:x y;z-index:251975168;visibility:visible;mso-wrap-style:square;mso-width-percent:0;mso-height-percent:0;mso-wrap-distance-left:9pt;mso-wrap-distance-top:0;mso-wrap-distance-right:9pt;mso-wrap-distance-bottom:0;mso-position-horizontal:absolute;mso-position-horizontal-relative:text;mso-position-vertical:absolute;mso-position-vertical-relative:text;mso-width-percent:0;mso-height-percent:0;mso-width-relative:margin;mso-height-relative:margin" o:gfxdata="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" strokecolor="#f79646 [3209]" strokeweight="6pt">
+                <v:stroke endarrow="block"/>
+              </v:shape>
+            </w:pict>
+          </mc:Fallback>
+        </mc:AlternateContent>
+      </w:r>
       <w:r>
         <w:rPr>
           <w:noProof/>
@@ -237,7 +469,7 @@
         <mc:AlternateContent>
           <mc:Choice Requires="wps">
             <w:drawing>
-              <wp:anchor distT="0" distB="0" distL="114300" distR="114300" simplePos="0" relativeHeight="252366336" behindDoc="0" locked="0" layoutInCell="1" allowOverlap="1" wp14:anchorId="38242BA8" wp14:editId="2822249D">
+              <wp:anchor distT="0" distB="0" distL="114300" distR="114300" simplePos="0" relativeHeight="252366336" behindDoc="0" locked="0" layoutInCell="1" allowOverlap="1" wp14:anchorId="38242BA8" wp14:editId="70EAB878">
                 <wp:simplePos x="0" y="0"/>
                 <wp:positionH relativeFrom="column">
                   <wp:posOffset>1695450</wp:posOffset>
@@ -298,82 +530,7 @@
           </mc:Choice>
           <mc:Fallback>
             <w:pict>
-              <v:shape w14:anchorId="21D2492D" id="Straight Arrow Connector 46" o:spid="_x0000_s1026" type="#_x0000_t32" style="position:absolute;margin-left:133.5pt;margin-top:262.5pt;width:41.25pt;height:27.75pt;flip:y;z-index:252366336;visibility:visible;mso-wrap-style:square;mso-width-percent:0;mso-height-percent:0;mso-wrap-distance-left:9pt;mso-wrap-distance-top:0;mso-wrap-distance-right:9pt;mso-wrap-distance-bottom:0;mso-position-horizontal:absolute;mso-position-horizontal-relative:text;mso-position-vertical:absolute;mso-position-vertical-relative:text;mso-width-percent:0;mso-height-percent:0;mso-width-relative:margin;mso-height-relative:margin" o:gfxdata="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" strokecolor="#9bbb59 [3206]" strokeweight="6pt">
-                <v:stroke endarrow="block"/>
-              </v:shape>
-            </w:pict>
-          </mc:Fallback>
-        </mc:AlternateContent>
-      </w:r>
-      <w:r>
-        <w:rPr>
-          <w:noProof/>
-        </w:rPr>
-        <mc:AlternateContent>
-          <mc:Choice Requires="wps">
-            <w:drawing>
-              <wp:anchor distT="0" distB="0" distL="114300" distR="114300" simplePos="0" relativeHeight="251975168" behindDoc="0" locked="0" layoutInCell="1" allowOverlap="1" wp14:anchorId="0C082E28" wp14:editId="0FF8442A">
-                <wp:simplePos x="0" y="0"/>
-                <wp:positionH relativeFrom="column">
-                  <wp:posOffset>7515224</wp:posOffset>
-                </wp:positionH>
-                <wp:positionV relativeFrom="paragraph">
-                  <wp:posOffset>2733674</wp:posOffset>
-                </wp:positionV>
-                <wp:extent cx="695325" cy="45719"/>
-                <wp:effectExtent l="0" t="133350" r="0" b="126365"/>
-                <wp:wrapNone/>
-                <wp:docPr id="36" name="Straight Arrow Connector 36"/>
-                <wp:cNvGraphicFramePr/>
-                <a:graphic xmlns:a="http://schemas.openxmlformats.org/drawingml/2006/main">
-                  <a:graphicData uri="http://schemas.microsoft.com/office/word/2010/wordprocessingShape">
-                    <wps:wsp>
-                      <wps:cNvCnPr/>
-                      <wps:spPr>
-                        <a:xfrm flipH="1" flipV="1">
-                          <a:off x="0" y="0"/>
-                          <a:ext cx="695325" cy="45719"/>
-                        </a:xfrm>
-                        <a:prstGeom prst="straightConnector1">
-                          <a:avLst/>
-                        </a:prstGeom>
-                        <a:ln w="76200">
-                          <a:solidFill>
-                            <a:schemeClr val="accent6"/>
-                          </a:solidFill>
-                          <a:tailEnd type="triangle"/>
-                        </a:ln>
-                      </wps:spPr>
-                      <wps:style>
-                        <a:lnRef idx="1">
-                          <a:schemeClr val="accent1"/>
-                        </a:lnRef>
-                        <a:fillRef idx="0">
-                          <a:schemeClr val="accent1"/>
-                        </a:fillRef>
-                        <a:effectRef idx="0">
-                          <a:schemeClr val="accent1"/>
-                        </a:effectRef>
-                        <a:fontRef idx="minor">
-                          <a:schemeClr val="tx1"/>
-                        </a:fontRef>
-                      </wps:style>
-                      <wps:bodyPr/>
-                    </wps:wsp>
-                  </a:graphicData>
-                </a:graphic>
-                <wp14:sizeRelH relativeFrom="margin">
-                  <wp14:pctWidth>0</wp14:pctWidth>
-                </wp14:sizeRelH>
-                <wp14:sizeRelV relativeFrom="margin">
-                  <wp14:pctHeight>0</wp14:pctHeight>
-                </wp14:sizeRelV>
-              </wp:anchor>
-            </w:drawing>
-          </mc:Choice>
-          <mc:Fallback>
-            <w:pict>
-              <v:shape w14:anchorId="4F6E332D" id="Straight Arrow Connector 36" o:spid="_x0000_s1026" type="#_x0000_t32" style="position:absolute;margin-left:591.75pt;margin-top:215.25pt;width:54.75pt;height:3.6pt;flip:x y;z-index:251975168;visibility:visible;mso-wrap-style:square;mso-width-percent:0;mso-height-percent:0;mso-wrap-distance-left:9pt;mso-wrap-distance-top:0;mso-wrap-distance-right:9pt;mso-wrap-distance-bottom:0;mso-position-horizontal:absolute;mso-position-horizontal-relative:text;mso-position-vertical:absolute;mso-position-vertical-relative:text;mso-width-percent:0;mso-height-percent:0;mso-width-relative:margin;mso-height-relative:margin" o:gfxdata="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" strokecolor="#f79646 [3209]" strokeweight="6pt">
+              <v:shape w14:anchorId="35D5CA5F" id="Straight Arrow Connector 46" o:spid="_x0000_s1026" type="#_x0000_t32" style="position:absolute;margin-left:133.5pt;margin-top:262.5pt;width:41.25pt;height:27.75pt;flip:y;z-index:252366336;visibility:visible;mso-wrap-style:square;mso-width-percent:0;mso-height-percent:0;mso-wrap-distance-left:9pt;mso-wrap-distance-top:0;mso-wrap-distance-right:9pt;mso-wrap-distance-bottom:0;mso-position-horizontal:absolute;mso-position-horizontal-relative:text;mso-position-vertical:absolute;mso-position-vertical-relative:text;mso-width-percent:0;mso-height-percent:0;mso-width-relative:margin;mso-height-relative:margin" o:gfxdata="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" strokecolor="#9bbb59 [3206]" strokeweight="6pt">
                 <v:stroke endarrow="block"/>
               </v:shape>
             </w:pict>
@@ -918,8 +1075,18 @@
                                 <w:szCs w:val="28"/>
                                 <w:lang w:val="en-US"/>
                               </w:rPr>
-                              <w:t>MySQL</w:t>
+                              <w:t>Database</w:t>
                             </w:r>
+                          </w:p>
+                          <w:p>
+                            <w:pPr>
+                              <w:rPr>
+                                <w:rFonts w:ascii="Times New Roman" w:hAnsi="Times New Roman" w:cs="Times New Roman"/>
+                                <w:sz w:val="28"/>
+                                <w:szCs w:val="28"/>
+                                <w:lang w:val="en-US"/>
+                              </w:rPr>
+                            </w:pPr>
                           </w:p>
                         </w:txbxContent>
                       </wps:txbx>
@@ -962,8 +1129,18 @@
                           <w:szCs w:val="28"/>
                           <w:lang w:val="en-US"/>
                         </w:rPr>
-                        <w:t>MySQL</w:t>
+                        <w:t>Database</w:t>
                       </w:r>
+                    </w:p>
+                    <w:p>
+                      <w:pPr>
+                        <w:rPr>
+                          <w:rFonts w:ascii="Times New Roman" w:hAnsi="Times New Roman" w:cs="Times New Roman"/>
+                          <w:sz w:val="28"/>
+                          <w:szCs w:val="28"/>
+                          <w:lang w:val="en-US"/>
+                        </w:rPr>
+                      </w:pPr>
                     </w:p>
                   </w:txbxContent>
                 </v:textbox>
@@ -1101,7 +1278,7 @@
                                 <w:szCs w:val="28"/>
                                 <w:lang w:val="en-US"/>
                               </w:rPr>
-                              <w:t>Mongo Db</w:t>
+                              <w:t>Database</w:t>
                             </w:r>
                           </w:p>
                         </w:txbxContent>
@@ -1145,7 +1322,7 @@
                           <w:szCs w:val="28"/>
                           <w:lang w:val="en-US"/>
                         </w:rPr>
-                        <w:t>Mongo Db</w:t>
+                        <w:t>Database</w:t>
                       </w:r>
                     </w:p>
                   </w:txbxContent>
@@ -2466,7 +2643,7 @@
         <mc:AlternateContent>
           <mc:Choice Requires="wps">
             <w:drawing>
-              <wp:anchor distT="0" distB="0" distL="114300" distR="114300" simplePos="0" relativeHeight="253195776" behindDoc="0" locked="0" layoutInCell="1" allowOverlap="1" wp14:anchorId="38AE6D51" wp14:editId="5915B869">
+              <wp:anchor distT="0" distB="0" distL="114300" distR="114300" simplePos="0" relativeHeight="253195776" behindDoc="0" locked="0" layoutInCell="1" allowOverlap="1" wp14:anchorId="38AE6D51" wp14:editId="748ACB67">
                 <wp:simplePos x="0" y="0"/>
                 <wp:positionH relativeFrom="column">
                   <wp:posOffset>8524875</wp:posOffset>
@@ -2475,7 +2652,7 @@
                   <wp:posOffset>3180080</wp:posOffset>
                 </wp:positionV>
                 <wp:extent cx="1056598" cy="364863"/>
-                <wp:effectExtent l="0" t="19050" r="0" b="16510"/>
+                <wp:effectExtent l="0" t="0" r="0" b="0"/>
                 <wp:wrapNone/>
                 <wp:docPr id="80" name="Text Box 80"/>
                 <wp:cNvGraphicFramePr/>
@@ -2484,7 +2661,7 @@
                     <wps:wsp>
                       <wps:cNvSpPr txBox="1"/>
                       <wps:spPr>
-                        <a:xfrm rot="167626">
+                        <a:xfrm>
                           <a:off x="0" y="0"/>
                           <a:ext cx="1056598" cy="364863"/>
                         </a:xfrm>
@@ -2514,8 +2691,18 @@
                                 <w:szCs w:val="28"/>
                                 <w:lang w:val="en-US"/>
                               </w:rPr>
-                              <w:t>Mongo Db</w:t>
+                              <w:t>Database</w:t>
                             </w:r>
+                          </w:p>
+                          <w:p>
+                            <w:pPr>
+                              <w:rPr>
+                                <w:rFonts w:ascii="Times New Roman" w:hAnsi="Times New Roman" w:cs="Times New Roman"/>
+                                <w:sz w:val="28"/>
+                                <w:szCs w:val="28"/>
+                                <w:lang w:val="en-US"/>
+                              </w:rPr>
+                            </w:pPr>
                           </w:p>
                         </w:txbxContent>
                       </wps:txbx>
@@ -2539,7 +2726,7 @@
           </mc:Choice>
           <mc:Fallback>
             <w:pict>
-              <v:shape w14:anchorId="38AE6D51" id="Text Box 80" o:spid="_x0000_s1031" type="#_x0000_t202" style="position:absolute;margin-left:671.25pt;margin-top:250.4pt;width:83.2pt;height:28.75pt;rotation:183092fd;z-index:253195776;visibility:visible;mso-wrap-style:square;mso-width-percent:0;mso-height-percent:0;mso-wrap-distance-left:9pt;mso-wrap-distance-top:0;mso-wrap-distance-right:9pt;mso-wrap-distance-bottom:0;mso-position-horizontal:absolute;mso-position-horizontal-relative:text;mso-position-vertical:absolute;mso-position-vertical-relative:text;mso-width-percent:0;mso-height-percent:0;mso-width-relative:margin;mso-height-relative:margin;v-text-anchor:top" o:gfxdata="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" filled="f" stroked="f" strokeweight=".5pt">
+              <v:shape w14:anchorId="38AE6D51" id="Text Box 80" o:spid="_x0000_s1031" type="#_x0000_t202" style="position:absolute;margin-left:671.25pt;margin-top:250.4pt;width:83.2pt;height:28.75pt;z-index:253195776;visibility:visible;mso-wrap-style:square;mso-width-percent:0;mso-height-percent:0;mso-wrap-distance-left:9pt;mso-wrap-distance-top:0;mso-wrap-distance-right:9pt;mso-wrap-distance-bottom:0;mso-position-horizontal:absolute;mso-position-horizontal-relative:text;mso-position-vertical:absolute;mso-position-vertical-relative:text;mso-width-percent:0;mso-height-percent:0;mso-width-relative:margin;mso-height-relative:margin;v-text-anchor:top" o:gfxdata="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" filled="f" stroked="f" strokeweight=".5pt">
                 <v:textbox>
                   <w:txbxContent>
                     <w:p>
@@ -2558,8 +2745,18 @@
                           <w:szCs w:val="28"/>
                           <w:lang w:val="en-US"/>
                         </w:rPr>
-                        <w:t>Mongo Db</w:t>
+                        <w:t>Database</w:t>
                       </w:r>
+                    </w:p>
+                    <w:p>
+                      <w:pPr>
+                        <w:rPr>
+                          <w:rFonts w:ascii="Times New Roman" w:hAnsi="Times New Roman" w:cs="Times New Roman"/>
+                          <w:sz w:val="28"/>
+                          <w:szCs w:val="28"/>
+                          <w:lang w:val="en-US"/>
+                        </w:rPr>
+                      </w:pPr>
                     </w:p>
                   </w:txbxContent>
                 </v:textbox>
@@ -2578,7 +2775,7 @@
         <mc:AlternateContent>
           <mc:Choice Requires="wps">
             <w:drawing>
-              <wp:anchor distT="0" distB="0" distL="114300" distR="114300" simplePos="0" relativeHeight="253054464" behindDoc="0" locked="0" layoutInCell="1" allowOverlap="1" wp14:anchorId="4F593674" wp14:editId="1E517BD3">
+              <wp:anchor distT="0" distB="0" distL="114300" distR="114300" simplePos="0" relativeHeight="253054464" behindDoc="0" locked="0" layoutInCell="1" allowOverlap="1" wp14:anchorId="4F593674" wp14:editId="4A3B7B15">
                 <wp:simplePos x="0" y="0"/>
                 <wp:positionH relativeFrom="column">
                   <wp:posOffset>3533774</wp:posOffset>
@@ -2636,160 +2833,7 @@
           </mc:Choice>
           <mc:Fallback>
             <w:pict>
-              <v:shape w14:anchorId="5A067F24" id="Straight Arrow Connector 70" o:spid="_x0000_s1026" type="#_x0000_t32" style="position:absolute;margin-left:278.25pt;margin-top:230.2pt;width:69.75pt;height:3.6pt;flip:x;z-index:253054464;visibility:visible;mso-wrap-style:square;mso-width-percent:0;mso-wrap-distance-left:9pt;mso-wrap-distance-top:0;mso-wrap-distance-right:9pt;mso-wrap-distance-bottom:0;mso-position-horizontal:absolute;mso-position-horizontal-relative:text;mso-position-vertical:absolute;mso-position-vertical-relative:text;mso-width-percent:0;mso-width-relative:margin" o:gfxdata="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" strokecolor="#ffc000" strokeweight="6pt">
-                <v:stroke endarrow="block"/>
-              </v:shape>
-            </w:pict>
-          </mc:Fallback>
-        </mc:AlternateContent>
-      </w:r>
-      <w:r>
-        <w:rPr>
-          <w:rFonts w:ascii="Times New Roman" w:hAnsi="Times New Roman" w:cs="Times New Roman"/>
-          <w:noProof/>
-          <w:sz w:val="28"/>
-          <w:szCs w:val="28"/>
-        </w:rPr>
-        <mc:AlternateContent>
-          <mc:Choice Requires="wps">
-            <w:drawing>
-              <wp:anchor distT="0" distB="0" distL="114300" distR="114300" simplePos="0" relativeHeight="252983808" behindDoc="0" locked="0" layoutInCell="1" allowOverlap="1" wp14:anchorId="32830701" wp14:editId="33DD6782">
-                <wp:simplePos x="0" y="0"/>
-                <wp:positionH relativeFrom="column">
-                  <wp:posOffset>4400549</wp:posOffset>
-                </wp:positionH>
-                <wp:positionV relativeFrom="paragraph">
-                  <wp:posOffset>2933700</wp:posOffset>
-                </wp:positionV>
-                <wp:extent cx="57150" cy="1104900"/>
-                <wp:effectExtent l="38100" t="38100" r="38100" b="19050"/>
-                <wp:wrapNone/>
-                <wp:docPr id="69" name="Straight Connector 69"/>
-                <wp:cNvGraphicFramePr/>
-                <a:graphic xmlns:a="http://schemas.openxmlformats.org/drawingml/2006/main">
-                  <a:graphicData uri="http://schemas.microsoft.com/office/word/2010/wordprocessingShape">
-                    <wps:wsp>
-                      <wps:cNvCnPr/>
-                      <wps:spPr>
-                        <a:xfrm flipH="1" flipV="1">
-                          <a:off x="0" y="0"/>
-                          <a:ext cx="57150" cy="1104900"/>
-                        </a:xfrm>
-                        <a:prstGeom prst="line">
-                          <a:avLst/>
-                        </a:prstGeom>
-                        <a:ln w="76200">
-                          <a:solidFill>
-                            <a:srgbClr val="FFC000"/>
-                          </a:solidFill>
-                        </a:ln>
-                      </wps:spPr>
-                      <wps:style>
-                        <a:lnRef idx="1">
-                          <a:schemeClr val="accent1"/>
-                        </a:lnRef>
-                        <a:fillRef idx="0">
-                          <a:schemeClr val="accent1"/>
-                        </a:fillRef>
-                        <a:effectRef idx="0">
-                          <a:schemeClr val="accent1"/>
-                        </a:effectRef>
-                        <a:fontRef idx="minor">
-                          <a:schemeClr val="tx1"/>
-                        </a:fontRef>
-                      </wps:style>
-                      <wps:bodyPr/>
-                    </wps:wsp>
-                  </a:graphicData>
-                </a:graphic>
-                <wp14:sizeRelH relativeFrom="margin">
-                  <wp14:pctWidth>0</wp14:pctWidth>
-                </wp14:sizeRelH>
-                <wp14:sizeRelV relativeFrom="margin">
-                  <wp14:pctHeight>0</wp14:pctHeight>
-                </wp14:sizeRelV>
-              </wp:anchor>
-            </w:drawing>
-          </mc:Choice>
-          <mc:Fallback>
-            <w:pict>
-              <v:line w14:anchorId="6FC2A816" id="Straight Connector 69" o:spid="_x0000_s1026" style="position:absolute;flip:x y;z-index:252983808;visibility:visible;mso-wrap-style:square;mso-width-percent:0;mso-height-percent:0;mso-wrap-distance-left:9pt;mso-wrap-distance-top:0;mso-wrap-distance-right:9pt;mso-wrap-distance-bottom:0;mso-position-horizontal:absolute;mso-position-horizontal-relative:text;mso-position-vertical:absolute;mso-position-vertical-relative:text;mso-width-percent:0;mso-height-percent:0;mso-width-relative:margin;mso-height-relative:margin" from="346.5pt,231pt" to="351pt,318pt" o:gfxdata="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" strokecolor="#ffc000" strokeweight="6pt"/>
-            </w:pict>
-          </mc:Fallback>
-        </mc:AlternateContent>
-      </w:r>
-      <w:r>
-        <w:rPr>
-          <w:rFonts w:ascii="Times New Roman" w:hAnsi="Times New Roman" w:cs="Times New Roman"/>
-          <w:noProof/>
-          <w:sz w:val="28"/>
-          <w:szCs w:val="28"/>
-        </w:rPr>
-        <mc:AlternateContent>
-          <mc:Choice Requires="wps">
-            <w:drawing>
-              <wp:anchor distT="0" distB="0" distL="114300" distR="114300" simplePos="0" relativeHeight="253125120" behindDoc="0" locked="0" layoutInCell="1" allowOverlap="1" wp14:anchorId="5142F113" wp14:editId="1AF051B8">
-                <wp:simplePos x="0" y="0"/>
-                <wp:positionH relativeFrom="column">
-                  <wp:posOffset>4991100</wp:posOffset>
-                </wp:positionH>
-                <wp:positionV relativeFrom="paragraph">
-                  <wp:posOffset>4391025</wp:posOffset>
-                </wp:positionV>
-                <wp:extent cx="1238250" cy="45719"/>
-                <wp:effectExtent l="0" t="152400" r="0" b="126365"/>
-                <wp:wrapNone/>
-                <wp:docPr id="71" name="Straight Arrow Connector 71"/>
-                <wp:cNvGraphicFramePr/>
-                <a:graphic xmlns:a="http://schemas.openxmlformats.org/drawingml/2006/main">
-                  <a:graphicData uri="http://schemas.microsoft.com/office/word/2010/wordprocessingShape">
-                    <wps:wsp>
-                      <wps:cNvCnPr/>
-                      <wps:spPr>
-                        <a:xfrm flipV="1">
-                          <a:off x="0" y="0"/>
-                          <a:ext cx="1238250" cy="45719"/>
-                        </a:xfrm>
-                        <a:prstGeom prst="straightConnector1">
-                          <a:avLst/>
-                        </a:prstGeom>
-                        <a:ln w="76200">
-                          <a:solidFill>
-                            <a:srgbClr val="FFC000"/>
-                          </a:solidFill>
-                          <a:tailEnd type="triangle"/>
-                        </a:ln>
-                      </wps:spPr>
-                      <wps:style>
-                        <a:lnRef idx="1">
-                          <a:schemeClr val="accent1"/>
-                        </a:lnRef>
-                        <a:fillRef idx="0">
-                          <a:schemeClr val="accent1"/>
-                        </a:fillRef>
-                        <a:effectRef idx="0">
-                          <a:schemeClr val="accent1"/>
-                        </a:effectRef>
-                        <a:fontRef idx="minor">
-                          <a:schemeClr val="tx1"/>
-                        </a:fontRef>
-                      </wps:style>
-                      <wps:bodyPr/>
-                    </wps:wsp>
-                  </a:graphicData>
-                </a:graphic>
-                <wp14:sizeRelH relativeFrom="margin">
-                  <wp14:pctWidth>0</wp14:pctWidth>
-                </wp14:sizeRelH>
-                <wp14:sizeRelV relativeFrom="margin">
-                  <wp14:pctHeight>0</wp14:pctHeight>
-                </wp14:sizeRelV>
-              </wp:anchor>
-            </w:drawing>
-          </mc:Choice>
-          <mc:Fallback>
-            <w:pict>
-              <v:shape w14:anchorId="52F43810" id="Straight Arrow Connector 71" o:spid="_x0000_s1026" type="#_x0000_t32" style="position:absolute;margin-left:393pt;margin-top:345.75pt;width:97.5pt;height:3.6pt;flip:y;z-index:253125120;visibility:visible;mso-wrap-style:square;mso-width-percent:0;mso-height-percent:0;mso-wrap-distance-left:9pt;mso-wrap-distance-top:0;mso-wrap-distance-right:9pt;mso-wrap-distance-bottom:0;mso-position-horizontal:absolute;mso-position-horizontal-relative:text;mso-position-vertical:absolute;mso-position-vertical-relative:text;mso-width-percent:0;mso-height-percent:0;mso-width-relative:margin;mso-height-relative:margin" o:gfxdata="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" strokecolor="#ffc000" strokeweight="6pt">
+              <v:shape w14:anchorId="3D84DF36" id="Straight Arrow Connector 70" o:spid="_x0000_s1026" type="#_x0000_t32" style="position:absolute;margin-left:278.25pt;margin-top:230.2pt;width:69.75pt;height:3.6pt;flip:x;z-index:253054464;visibility:visible;mso-wrap-style:square;mso-width-percent:0;mso-wrap-distance-left:9pt;mso-wrap-distance-top:0;mso-wrap-distance-right:9pt;mso-wrap-distance-bottom:0;mso-position-horizontal:absolute;mso-position-horizontal-relative:text;mso-position-vertical:absolute;mso-position-vertical-relative:text;mso-width-percent:0;mso-width-relative:margin" o:gfxdata="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" strokecolor="#ffc000" strokeweight="6pt">
                 <v:stroke endarrow="block"/>
               </v:shape>
             </w:pict>

</xml_diff>